<commit_message>
Next itteration of game definitions
</commit_message>
<xml_diff>
--- a/Hex-Elemental-Defense_Navrh.docx
+++ b/Hex-Elemental-Defense_Navrh.docx
@@ -54,7 +54,13 @@
     </w:p>
     <w:p>
       <w:r>
-        <w:t>Herní pole je složené z hexagonových polí. Herním polem prochází jedna a případně více cest, které slouží k pohybu nepřátel. Na začátku každé cesty se nachází budova( těchto budov bude více typů, budou upřesněny později), která sl</w:t>
+        <w:t>Herní pole je složené z hexagonových polí. Herním polem prochází jedna a případně více cest, které slouží k pohybu nepřátel. Na začátku</w:t>
+      </w:r>
+      <w:r>
+        <w:t xml:space="preserve"> každé cesty se nachází budova (těchto budov bude více</w:t>
+      </w:r>
+      <w:r>
+        <w:t>, budou upřesněny později), která sl</w:t>
       </w:r>
       <w:r>
         <w:t>o</w:t>
@@ -133,11 +139,331 @@
         <w:t>.</w:t>
       </w:r>
       <w:r>
-        <w:t xml:space="preserve"> Ke každému typu elementu se váže typ nepřítele. Bude vydefinováno později.</w:t>
-      </w:r>
-    </w:p>
-    <w:p>
-      <w:r>
+        <w:t xml:space="preserve"> </w:t>
+      </w:r>
+      <w:r>
+        <w:rPr>
+          <w:strike/>
+        </w:rPr>
+        <w:t>Ke každému typu elementu se váže typ nepřítele</w:t>
+      </w:r>
+      <w:r>
+        <w:t xml:space="preserve">. </w:t>
+      </w:r>
+      <w:r>
+        <w:t>Každý nepřítel může mít proti různým elementům buďto speciální slabost nebo odolnost.</w:t>
+      </w:r>
+    </w:p>
+    <w:p>
+      <w:r>
+        <w:br w:type="page"/>
+      </w:r>
+    </w:p>
+    <w:p/>
+    <w:p>
+      <w:pPr>
+        <w:pStyle w:val="Nadpis2"/>
+        <w:rPr>
+          <w:u w:val="single"/>
+        </w:rPr>
+      </w:pPr>
+      <w:r>
+        <w:rPr>
+          <w:u w:val="single"/>
+        </w:rPr>
+        <w:t>Věže</w:t>
+      </w:r>
+    </w:p>
+    <w:p>
+      <w:r>
+        <w:t>Ve hře existují následující typy věží:</w:t>
+      </w:r>
+    </w:p>
+    <w:p>
+      <w:pPr>
+        <w:pStyle w:val="Odstavecseseznamem"/>
+        <w:numPr>
+          <w:ilvl w:val="0"/>
+          <w:numId w:val="3"/>
+        </w:numPr>
+      </w:pPr>
+      <w:r>
+        <w:t>Common</w:t>
+      </w:r>
+      <w:r>
+        <w:t>- Věž útočí</w:t>
+      </w:r>
+      <w:r>
+        <w:t>cí</w:t>
+      </w:r>
+      <w:r>
+        <w:t xml:space="preserve"> na právě jednoho nepřítele v dosahu.</w:t>
+      </w:r>
+    </w:p>
+    <w:p>
+      <w:pPr>
+        <w:pStyle w:val="Odstavecseseznamem"/>
+        <w:numPr>
+          <w:ilvl w:val="0"/>
+          <w:numId w:val="3"/>
+        </w:numPr>
+      </w:pPr>
+      <w:r>
+        <w:t>Splash</w:t>
+      </w:r>
+      <w:r>
+        <w:t xml:space="preserve"> - </w:t>
+      </w:r>
+      <w:r>
+        <w:t>Věž útočící na více nepřátel. Zasažen je vždy pouze jeden, ale po dopadu projektilu jsou automaticky zasaženi i sousední nepřátelé.</w:t>
+      </w:r>
+    </w:p>
+    <w:p>
+      <w:pPr>
+        <w:pStyle w:val="Odstavecseseznamem"/>
+        <w:numPr>
+          <w:ilvl w:val="0"/>
+          <w:numId w:val="3"/>
+        </w:numPr>
+      </w:pPr>
+      <w:r>
+        <w:t>Chain</w:t>
+      </w:r>
+      <w:r>
+        <w:t xml:space="preserve"> - </w:t>
+      </w:r>
+      <w:r>
+        <w:t xml:space="preserve">Věž </w:t>
+      </w:r>
+      <w:r>
+        <w:t>útočící na více nepřátel. Zasa</w:t>
+      </w:r>
+      <w:r>
+        <w:t>ženi jsou vždy právě dva. (Zasáhne vždy cíl a dalšího nepřítele v pořadí</w:t>
+      </w:r>
+      <w:r>
+        <w:t>, pokud je to možné.</w:t>
+      </w:r>
+      <w:r>
+        <w:t>)</w:t>
+      </w:r>
+    </w:p>
+    <w:p>
+      <w:r>
+        <w:t xml:space="preserve">Věže se pořizují </w:t>
+      </w:r>
+      <w:r>
+        <w:t xml:space="preserve">a vylepšují </w:t>
+      </w:r>
+      <w:r>
+        <w:t>za mince.</w:t>
+      </w:r>
+      <w:r>
+        <w:t xml:space="preserve"> Vylepšením věž působí větší zranění a má větší dosah.</w:t>
+      </w:r>
+    </w:p>
+    <w:p/>
+    <w:p>
+      <w:pPr>
+        <w:pStyle w:val="Nadpis2"/>
+        <w:rPr>
+          <w:u w:val="single"/>
+        </w:rPr>
+      </w:pPr>
+      <w:r>
+        <w:rPr>
+          <w:u w:val="single"/>
+        </w:rPr>
+        <w:t>Elementy</w:t>
+      </w:r>
+    </w:p>
+    <w:p>
+      <w:pPr>
+        <w:pStyle w:val="Odstavecseseznamem"/>
+        <w:numPr>
+          <w:ilvl w:val="0"/>
+          <w:numId w:val="4"/>
+        </w:numPr>
+      </w:pPr>
+      <w:r>
+        <w:t xml:space="preserve">Fire </w:t>
+      </w:r>
+      <w:r>
+        <w:t xml:space="preserve">- </w:t>
+      </w:r>
+      <w:r>
+        <w:t xml:space="preserve">Burn </w:t>
+      </w:r>
+      <w:r>
+        <w:t>- cíl je postupně zraňován ohněm X zranění za vteřinu.</w:t>
+      </w:r>
+    </w:p>
+    <w:p>
+      <w:pPr>
+        <w:pStyle w:val="Odstavecseseznamem"/>
+        <w:numPr>
+          <w:ilvl w:val="0"/>
+          <w:numId w:val="4"/>
+        </w:numPr>
+      </w:pPr>
+      <w:r>
+        <w:t>Water</w:t>
+      </w:r>
+      <w:r>
+        <w:t xml:space="preserve"> - </w:t>
+      </w:r>
+      <w:r>
+        <w:t>Slow</w:t>
+      </w:r>
+      <w:r>
+        <w:t xml:space="preserve"> - cíl má sníženou rychlost o X % po dobu Y vteřin.</w:t>
+      </w:r>
+    </w:p>
+    <w:p>
+      <w:pPr>
+        <w:pStyle w:val="Odstavecseseznamem"/>
+        <w:numPr>
+          <w:ilvl w:val="0"/>
+          <w:numId w:val="4"/>
+        </w:numPr>
+      </w:pPr>
+      <w:r>
+        <w:t xml:space="preserve">Air </w:t>
+      </w:r>
+      <w:r>
+        <w:t xml:space="preserve">- </w:t>
+      </w:r>
+      <w:r>
+        <w:t>Blow</w:t>
+      </w:r>
+      <w:r>
+        <w:t>- cíl je postrčen proti směru chůze o vzdálenost X.</w:t>
+      </w:r>
+    </w:p>
+    <w:p>
+      <w:pPr>
+        <w:pStyle w:val="Odstavecseseznamem"/>
+        <w:numPr>
+          <w:ilvl w:val="0"/>
+          <w:numId w:val="4"/>
+        </w:numPr>
+      </w:pPr>
+      <w:r>
+        <w:t>Earth</w:t>
+      </w:r>
+      <w:r>
+        <w:t xml:space="preserve"> - </w:t>
+      </w:r>
+      <w:r>
+        <w:t>Bury</w:t>
+      </w:r>
+      <w:r>
+        <w:t xml:space="preserve"> - cíl se nemůže pohnout na X vteřin. (Cíl nemůže být odfouknut).</w:t>
+      </w:r>
+    </w:p>
+    <w:p>
+      <w:pPr>
+        <w:pStyle w:val="Odstavecseseznamem"/>
+        <w:numPr>
+          <w:ilvl w:val="0"/>
+          <w:numId w:val="4"/>
+        </w:numPr>
+      </w:pPr>
+      <w:r>
+        <w:t>Light</w:t>
+      </w:r>
+      <w:r>
+        <w:t xml:space="preserve"> - </w:t>
+      </w:r>
+      <w:r>
+        <w:t>Iluminate</w:t>
+      </w:r>
+      <w:r>
+        <w:t xml:space="preserve"> - následující efekt bude mít na cíl Xkrát větší účinek</w:t>
+      </w:r>
+      <w:r>
+        <w:t xml:space="preserve"> po dobu Y vteřin.</w:t>
+      </w:r>
+      <w:r>
+        <w:t>.</w:t>
+      </w:r>
+    </w:p>
+    <w:p>
+      <w:pPr>
+        <w:pStyle w:val="Odstavecseseznamem"/>
+        <w:numPr>
+          <w:ilvl w:val="0"/>
+          <w:numId w:val="4"/>
+        </w:numPr>
+      </w:pPr>
+      <w:r>
+        <w:t>Dark</w:t>
+      </w:r>
+      <w:r>
+        <w:t>ness</w:t>
+      </w:r>
+      <w:r>
+        <w:t xml:space="preserve"> - </w:t>
+      </w:r>
+      <w:r>
+        <w:t xml:space="preserve">Curse </w:t>
+      </w:r>
+      <w:r>
+        <w:t>- následující rána způsobí cíli X krát větší zranění po dobu Y vteřin.</w:t>
+      </w:r>
+    </w:p>
+    <w:p>
+      <w:pPr>
+        <w:pStyle w:val="Odstavecseseznamem"/>
+        <w:numPr>
+          <w:ilvl w:val="0"/>
+          <w:numId w:val="4"/>
+        </w:numPr>
+      </w:pPr>
+      <w:r>
+        <w:t>Pure Energy</w:t>
+      </w:r>
+      <w:r>
+        <w:t xml:space="preserve"> - </w:t>
+      </w:r>
+      <w:r>
+        <w:t>Power</w:t>
+      </w:r>
+      <w:r>
+        <w:t xml:space="preserve"> - </w:t>
+      </w:r>
+      <w:r>
+        <w:t>Působí X bonusového zranění.</w:t>
+      </w:r>
+    </w:p>
+    <w:p>
+      <w:r>
+        <w:t>Elementy mohou být vylepšovány a pořizovány za Energii.</w:t>
+      </w:r>
+      <w:r>
+        <w:t xml:space="preserve"> S vylepšením elementů se zlepšuje jejich schopnost (jejich efekt).</w:t>
+      </w:r>
+    </w:p>
+    <w:p>
+      <w:r>
+        <w:t xml:space="preserve">Pure Energy </w:t>
+      </w:r>
+      <w:r>
+        <w:t>je speciální element, který lze získat pouze po té, co hráč vlastní alespoň jeden element od všech ostatních druhů. Element čiré energie je zakoupen z energie všech ostatních druhů.</w:t>
+      </w:r>
+    </w:p>
+    <w:p/>
+    <w:p>
+      <w:pPr>
+        <w:pStyle w:val="Nadpis2"/>
+        <w:rPr>
+          <w:u w:val="single"/>
+        </w:rPr>
+      </w:pPr>
+      <w:r>
+        <w:rPr>
+          <w:u w:val="single"/>
+        </w:rPr>
         <w:br w:type="page"/>
       </w:r>
     </w:p>
@@ -503,9 +829,267 @@
     </w:lvl>
   </w:abstractNum>
   <w:abstractNum w:abstractNumId="1">
+    <w:nsid w:val="2EF34BB6"/>
+    <w:multiLevelType w:val="hybridMultilevel"/>
+    <w:tmpl w:val="A0BAB1F4"/>
+    <w:lvl w:ilvl="0" w:tplc="0405000F">
+      <w:start w:val="1"/>
+      <w:numFmt w:val="decimal"/>
+      <w:lvlText w:val="%1."/>
+      <w:lvlJc w:val="left"/>
+      <w:pPr>
+        <w:ind w:left="720" w:hanging="360"/>
+      </w:pPr>
+    </w:lvl>
+    <w:lvl w:ilvl="1" w:tplc="04050019" w:tentative="1">
+      <w:start w:val="1"/>
+      <w:numFmt w:val="lowerLetter"/>
+      <w:lvlText w:val="%2."/>
+      <w:lvlJc w:val="left"/>
+      <w:pPr>
+        <w:ind w:left="1440" w:hanging="360"/>
+      </w:pPr>
+    </w:lvl>
+    <w:lvl w:ilvl="2" w:tplc="0405001B" w:tentative="1">
+      <w:start w:val="1"/>
+      <w:numFmt w:val="lowerRoman"/>
+      <w:lvlText w:val="%3."/>
+      <w:lvlJc w:val="right"/>
+      <w:pPr>
+        <w:ind w:left="2160" w:hanging="180"/>
+      </w:pPr>
+    </w:lvl>
+    <w:lvl w:ilvl="3" w:tplc="0405000F" w:tentative="1">
+      <w:start w:val="1"/>
+      <w:numFmt w:val="decimal"/>
+      <w:lvlText w:val="%4."/>
+      <w:lvlJc w:val="left"/>
+      <w:pPr>
+        <w:ind w:left="2880" w:hanging="360"/>
+      </w:pPr>
+    </w:lvl>
+    <w:lvl w:ilvl="4" w:tplc="04050019" w:tentative="1">
+      <w:start w:val="1"/>
+      <w:numFmt w:val="lowerLetter"/>
+      <w:lvlText w:val="%5."/>
+      <w:lvlJc w:val="left"/>
+      <w:pPr>
+        <w:ind w:left="3600" w:hanging="360"/>
+      </w:pPr>
+    </w:lvl>
+    <w:lvl w:ilvl="5" w:tplc="0405001B" w:tentative="1">
+      <w:start w:val="1"/>
+      <w:numFmt w:val="lowerRoman"/>
+      <w:lvlText w:val="%6."/>
+      <w:lvlJc w:val="right"/>
+      <w:pPr>
+        <w:ind w:left="4320" w:hanging="180"/>
+      </w:pPr>
+    </w:lvl>
+    <w:lvl w:ilvl="6" w:tplc="0405000F" w:tentative="1">
+      <w:start w:val="1"/>
+      <w:numFmt w:val="decimal"/>
+      <w:lvlText w:val="%7."/>
+      <w:lvlJc w:val="left"/>
+      <w:pPr>
+        <w:ind w:left="5040" w:hanging="360"/>
+      </w:pPr>
+    </w:lvl>
+    <w:lvl w:ilvl="7" w:tplc="04050019" w:tentative="1">
+      <w:start w:val="1"/>
+      <w:numFmt w:val="lowerLetter"/>
+      <w:lvlText w:val="%8."/>
+      <w:lvlJc w:val="left"/>
+      <w:pPr>
+        <w:ind w:left="5760" w:hanging="360"/>
+      </w:pPr>
+    </w:lvl>
+    <w:lvl w:ilvl="8" w:tplc="0405001B" w:tentative="1">
+      <w:start w:val="1"/>
+      <w:numFmt w:val="lowerRoman"/>
+      <w:lvlText w:val="%9."/>
+      <w:lvlJc w:val="right"/>
+      <w:pPr>
+        <w:ind w:left="6480" w:hanging="180"/>
+      </w:pPr>
+    </w:lvl>
+  </w:abstractNum>
+  <w:abstractNum w:abstractNumId="2">
     <w:nsid w:val="47E97A63"/>
     <w:multiLevelType w:val="hybridMultilevel"/>
     <w:tmpl w:val="EB98E4E0"/>
+    <w:lvl w:ilvl="0" w:tplc="0405000F">
+      <w:start w:val="1"/>
+      <w:numFmt w:val="decimal"/>
+      <w:lvlText w:val="%1."/>
+      <w:lvlJc w:val="left"/>
+      <w:pPr>
+        <w:ind w:left="720" w:hanging="360"/>
+      </w:pPr>
+    </w:lvl>
+    <w:lvl w:ilvl="1" w:tplc="04050019" w:tentative="1">
+      <w:start w:val="1"/>
+      <w:numFmt w:val="lowerLetter"/>
+      <w:lvlText w:val="%2."/>
+      <w:lvlJc w:val="left"/>
+      <w:pPr>
+        <w:ind w:left="1440" w:hanging="360"/>
+      </w:pPr>
+    </w:lvl>
+    <w:lvl w:ilvl="2" w:tplc="0405001B" w:tentative="1">
+      <w:start w:val="1"/>
+      <w:numFmt w:val="lowerRoman"/>
+      <w:lvlText w:val="%3."/>
+      <w:lvlJc w:val="right"/>
+      <w:pPr>
+        <w:ind w:left="2160" w:hanging="180"/>
+      </w:pPr>
+    </w:lvl>
+    <w:lvl w:ilvl="3" w:tplc="0405000F" w:tentative="1">
+      <w:start w:val="1"/>
+      <w:numFmt w:val="decimal"/>
+      <w:lvlText w:val="%4."/>
+      <w:lvlJc w:val="left"/>
+      <w:pPr>
+        <w:ind w:left="2880" w:hanging="360"/>
+      </w:pPr>
+    </w:lvl>
+    <w:lvl w:ilvl="4" w:tplc="04050019" w:tentative="1">
+      <w:start w:val="1"/>
+      <w:numFmt w:val="lowerLetter"/>
+      <w:lvlText w:val="%5."/>
+      <w:lvlJc w:val="left"/>
+      <w:pPr>
+        <w:ind w:left="3600" w:hanging="360"/>
+      </w:pPr>
+    </w:lvl>
+    <w:lvl w:ilvl="5" w:tplc="0405001B" w:tentative="1">
+      <w:start w:val="1"/>
+      <w:numFmt w:val="lowerRoman"/>
+      <w:lvlText w:val="%6."/>
+      <w:lvlJc w:val="right"/>
+      <w:pPr>
+        <w:ind w:left="4320" w:hanging="180"/>
+      </w:pPr>
+    </w:lvl>
+    <w:lvl w:ilvl="6" w:tplc="0405000F" w:tentative="1">
+      <w:start w:val="1"/>
+      <w:numFmt w:val="decimal"/>
+      <w:lvlText w:val="%7."/>
+      <w:lvlJc w:val="left"/>
+      <w:pPr>
+        <w:ind w:left="5040" w:hanging="360"/>
+      </w:pPr>
+    </w:lvl>
+    <w:lvl w:ilvl="7" w:tplc="04050019" w:tentative="1">
+      <w:start w:val="1"/>
+      <w:numFmt w:val="lowerLetter"/>
+      <w:lvlText w:val="%8."/>
+      <w:lvlJc w:val="left"/>
+      <w:pPr>
+        <w:ind w:left="5760" w:hanging="360"/>
+      </w:pPr>
+    </w:lvl>
+    <w:lvl w:ilvl="8" w:tplc="0405001B" w:tentative="1">
+      <w:start w:val="1"/>
+      <w:numFmt w:val="lowerRoman"/>
+      <w:lvlText w:val="%9."/>
+      <w:lvlJc w:val="right"/>
+      <w:pPr>
+        <w:ind w:left="6480" w:hanging="180"/>
+      </w:pPr>
+    </w:lvl>
+  </w:abstractNum>
+  <w:abstractNum w:abstractNumId="3">
+    <w:nsid w:val="5AD441C1"/>
+    <w:multiLevelType w:val="hybridMultilevel"/>
+    <w:tmpl w:val="F2FAFA3C"/>
+    <w:lvl w:ilvl="0" w:tplc="0405000F">
+      <w:start w:val="1"/>
+      <w:numFmt w:val="decimal"/>
+      <w:lvlText w:val="%1."/>
+      <w:lvlJc w:val="left"/>
+      <w:pPr>
+        <w:ind w:left="720" w:hanging="360"/>
+      </w:pPr>
+    </w:lvl>
+    <w:lvl w:ilvl="1" w:tplc="04050019" w:tentative="1">
+      <w:start w:val="1"/>
+      <w:numFmt w:val="lowerLetter"/>
+      <w:lvlText w:val="%2."/>
+      <w:lvlJc w:val="left"/>
+      <w:pPr>
+        <w:ind w:left="1440" w:hanging="360"/>
+      </w:pPr>
+    </w:lvl>
+    <w:lvl w:ilvl="2" w:tplc="0405001B" w:tentative="1">
+      <w:start w:val="1"/>
+      <w:numFmt w:val="lowerRoman"/>
+      <w:lvlText w:val="%3."/>
+      <w:lvlJc w:val="right"/>
+      <w:pPr>
+        <w:ind w:left="2160" w:hanging="180"/>
+      </w:pPr>
+    </w:lvl>
+    <w:lvl w:ilvl="3" w:tplc="0405000F" w:tentative="1">
+      <w:start w:val="1"/>
+      <w:numFmt w:val="decimal"/>
+      <w:lvlText w:val="%4."/>
+      <w:lvlJc w:val="left"/>
+      <w:pPr>
+        <w:ind w:left="2880" w:hanging="360"/>
+      </w:pPr>
+    </w:lvl>
+    <w:lvl w:ilvl="4" w:tplc="04050019" w:tentative="1">
+      <w:start w:val="1"/>
+      <w:numFmt w:val="lowerLetter"/>
+      <w:lvlText w:val="%5."/>
+      <w:lvlJc w:val="left"/>
+      <w:pPr>
+        <w:ind w:left="3600" w:hanging="360"/>
+      </w:pPr>
+    </w:lvl>
+    <w:lvl w:ilvl="5" w:tplc="0405001B" w:tentative="1">
+      <w:start w:val="1"/>
+      <w:numFmt w:val="lowerRoman"/>
+      <w:lvlText w:val="%6."/>
+      <w:lvlJc w:val="right"/>
+      <w:pPr>
+        <w:ind w:left="4320" w:hanging="180"/>
+      </w:pPr>
+    </w:lvl>
+    <w:lvl w:ilvl="6" w:tplc="0405000F" w:tentative="1">
+      <w:start w:val="1"/>
+      <w:numFmt w:val="decimal"/>
+      <w:lvlText w:val="%7."/>
+      <w:lvlJc w:val="left"/>
+      <w:pPr>
+        <w:ind w:left="5040" w:hanging="360"/>
+      </w:pPr>
+    </w:lvl>
+    <w:lvl w:ilvl="7" w:tplc="04050019" w:tentative="1">
+      <w:start w:val="1"/>
+      <w:numFmt w:val="lowerLetter"/>
+      <w:lvlText w:val="%8."/>
+      <w:lvlJc w:val="left"/>
+      <w:pPr>
+        <w:ind w:left="5760" w:hanging="360"/>
+      </w:pPr>
+    </w:lvl>
+    <w:lvl w:ilvl="8" w:tplc="0405001B" w:tentative="1">
+      <w:start w:val="1"/>
+      <w:numFmt w:val="lowerRoman"/>
+      <w:lvlText w:val="%9."/>
+      <w:lvlJc w:val="right"/>
+      <w:pPr>
+        <w:ind w:left="6480" w:hanging="180"/>
+      </w:pPr>
+    </w:lvl>
+  </w:abstractNum>
+  <w:abstractNum w:abstractNumId="4">
+    <w:nsid w:val="5F5336BA"/>
+    <w:multiLevelType w:val="hybridMultilevel"/>
+    <w:tmpl w:val="F2FAFA3C"/>
     <w:lvl w:ilvl="0" w:tplc="0405000F">
       <w:start w:val="1"/>
       <w:numFmt w:val="decimal"/>
@@ -592,6 +1176,15 @@
     <w:abstractNumId w:val="0"/>
   </w:num>
   <w:num w:numId="2">
+    <w:abstractNumId w:val="2"/>
+  </w:num>
+  <w:num w:numId="3">
+    <w:abstractNumId w:val="4"/>
+  </w:num>
+  <w:num w:numId="4">
+    <w:abstractNumId w:val="3"/>
+  </w:num>
+  <w:num w:numId="5">
     <w:abstractNumId w:val="1"/>
   </w:num>
 </w:numbering>

</xml_diff>